<commit_message>
Added more examples for lambda functional Interface
</commit_message>
<xml_diff>
--- a/Java8-Exs/JAVA 8- simplified doc for learing basics.docx
+++ b/Java8-Exs/JAVA 8- simplified doc for learing basics.docx
@@ -1900,16 +1900,7 @@
                                 <w:sz w:val="20"/>
                                 <w:szCs w:val="20"/>
                               </w:rPr>
-                              <w:t>M</w:t>
-                            </w:r>
-                            <w:r>
-                              <w:rPr>
-                                <w:rFonts w:ascii="Consolas" w:hAnsi="Consolas" w:cs="Consolas"/>
-                                <w:color w:val="000000"/>
-                                <w:sz w:val="20"/>
-                                <w:szCs w:val="20"/>
-                              </w:rPr>
-                              <w:t>yFuntionalInterface</w:t>
+                              <w:t>MyFuntionalInterface</w:t>
                             </w:r>
                             <w:proofErr w:type="spellEnd"/>
                             <w:r>
@@ -2994,16 +2985,7 @@
                           <w:sz w:val="20"/>
                           <w:szCs w:val="20"/>
                         </w:rPr>
-                        <w:t>M</w:t>
-                      </w:r>
-                      <w:r>
-                        <w:rPr>
-                          <w:rFonts w:ascii="Consolas" w:hAnsi="Consolas" w:cs="Consolas"/>
-                          <w:color w:val="000000"/>
-                          <w:sz w:val="20"/>
-                          <w:szCs w:val="20"/>
-                        </w:rPr>
-                        <w:t>yFuntionalInterface</w:t>
+                        <w:t>MyFuntionalInterface</w:t>
                       </w:r>
                       <w:proofErr w:type="spellEnd"/>
                       <w:r>
@@ -7698,10 +7680,30 @@
           <w:szCs w:val="27"/>
           <w:shd w:val="clear" w:color="auto" w:fill="FFFFFF"/>
         </w:rPr>
-        <w:t xml:space="preserve">, it will compile with three </w:t>
-      </w:r>
-      <w:bookmarkStart w:id="0" w:name="_GoBack"/>
-      <w:bookmarkEnd w:id="0"/>
+        <w:t xml:space="preserve"> and</w:t>
+      </w:r>
+      <w:r>
+        <w:rPr>
+          <w:rFonts w:ascii="Georgia" w:hAnsi="Georgia"/>
+          <w:i/>
+          <w:color w:val="1D1D1D"/>
+          <w:sz w:val="27"/>
+          <w:szCs w:val="27"/>
+          <w:shd w:val="clear" w:color="auto" w:fill="FFFFFF"/>
+        </w:rPr>
+        <w:t xml:space="preserve"> it will compile with three </w:t>
+      </w:r>
+      <w:r>
+        <w:rPr>
+          <w:rFonts w:ascii="Georgia" w:hAnsi="Georgia"/>
+          <w:i/>
+          <w:color w:val="1D1D1D"/>
+          <w:sz w:val="27"/>
+          <w:szCs w:val="27"/>
+          <w:shd w:val="clear" w:color="auto" w:fill="FFFFFF"/>
+        </w:rPr>
+        <w:t>more class files</w:t>
+      </w:r>
       <w:r>
         <w:rPr>
           <w:rFonts w:ascii="Georgia" w:hAnsi="Georgia"/>
@@ -8030,7 +8032,18 @@
           <w:szCs w:val="27"/>
           <w:shd w:val="clear" w:color="auto" w:fill="FFFFFF"/>
         </w:rPr>
-        <w:t xml:space="preserve"> and some </w:t>
+        <w:t xml:space="preserve"> and some</w:t>
+      </w:r>
+      <w:r>
+        <w:rPr>
+          <w:rFonts w:ascii="Georgia" w:hAnsi="Georgia"/>
+          <w:i/>
+          <w:color w:val="1D1D1D"/>
+          <w:sz w:val="27"/>
+          <w:szCs w:val="27"/>
+          <w:shd w:val="clear" w:color="auto" w:fill="FFFFFF"/>
+        </w:rPr>
+        <w:t xml:space="preserve"> java8 </w:t>
       </w:r>
       <w:proofErr w:type="spellStart"/>
       <w:proofErr w:type="gramStart"/>
@@ -8043,8 +8056,9 @@
           <w:szCs w:val="27"/>
           <w:shd w:val="clear" w:color="auto" w:fill="FFFFFF"/>
         </w:rPr>
-        <w:t>java.util</w:t>
-      </w:r>
+        <w:t>util.function</w:t>
+      </w:r>
+      <w:proofErr w:type="spellEnd"/>
       <w:proofErr w:type="gramEnd"/>
       <w:r>
         <w:rPr>
@@ -8055,19 +8069,18 @@
           <w:szCs w:val="27"/>
           <w:shd w:val="clear" w:color="auto" w:fill="FFFFFF"/>
         </w:rPr>
-        <w:t>.function</w:t>
-      </w:r>
-      <w:proofErr w:type="spellEnd"/>
-      <w:r>
-        <w:rPr>
-          <w:rFonts w:ascii="Georgia" w:hAnsi="Georgia"/>
-          <w:i/>
-          <w:color w:val="1D1D1D"/>
-          <w:sz w:val="27"/>
-          <w:szCs w:val="27"/>
-          <w:shd w:val="clear" w:color="auto" w:fill="FFFFFF"/>
-        </w:rPr>
         <w:t xml:space="preserve"> package </w:t>
+      </w:r>
+      <w:r>
+        <w:rPr>
+          <w:rFonts w:ascii="Georgia" w:hAnsi="Georgia"/>
+          <w:i/>
+          <w:color w:val="1D1D1D"/>
+          <w:sz w:val="27"/>
+          <w:szCs w:val="27"/>
+          <w:shd w:val="clear" w:color="auto" w:fill="FFFFFF"/>
+        </w:rPr>
+        <w:t xml:space="preserve">has </w:t>
       </w:r>
       <w:r>
         <w:rPr>
@@ -8168,7 +8181,27 @@
           <w:szCs w:val="27"/>
           <w:shd w:val="clear" w:color="auto" w:fill="FFFFFF"/>
         </w:rPr>
-        <w:t>We can make function</w:t>
+        <w:t xml:space="preserve">We </w:t>
+      </w:r>
+      <w:r>
+        <w:rPr>
+          <w:rFonts w:ascii="Georgia" w:hAnsi="Georgia"/>
+          <w:color w:val="1D1D1D"/>
+          <w:sz w:val="27"/>
+          <w:szCs w:val="27"/>
+          <w:shd w:val="clear" w:color="auto" w:fill="FFFFFF"/>
+        </w:rPr>
+        <w:t>can</w:t>
+      </w:r>
+      <w:r>
+        <w:rPr>
+          <w:rFonts w:ascii="Georgia" w:hAnsi="Georgia"/>
+          <w:color w:val="1D1D1D"/>
+          <w:sz w:val="27"/>
+          <w:szCs w:val="27"/>
+          <w:shd w:val="clear" w:color="auto" w:fill="FFFFFF"/>
+        </w:rPr>
+        <w:t xml:space="preserve"> make function</w:t>
       </w:r>
       <w:r>
         <w:rPr>
@@ -8890,7 +8923,31 @@
           <w:szCs w:val="27"/>
           <w:shd w:val="clear" w:color="auto" w:fill="FFFFFF"/>
         </w:rPr>
-        <w:t>Sort by last name first later</w:t>
+        <w:t>Sort by last name first l</w:t>
+      </w:r>
+      <w:r>
+        <w:rPr>
+          <w:rFonts w:ascii="Georgia" w:hAnsi="Georgia"/>
+          <w:i/>
+          <w:color w:val="1D1D1D"/>
+          <w:sz w:val="27"/>
+          <w:szCs w:val="27"/>
+          <w:shd w:val="clear" w:color="auto" w:fill="FFFFFF"/>
+        </w:rPr>
+        <w:t>et</w:t>
+      </w:r>
+      <w:bookmarkStart w:id="0" w:name="_GoBack"/>
+      <w:bookmarkEnd w:id="0"/>
+      <w:r>
+        <w:rPr>
+          <w:rFonts w:ascii="Georgia" w:hAnsi="Georgia"/>
+          <w:i/>
+          <w:color w:val="1D1D1D"/>
+          <w:sz w:val="27"/>
+          <w:szCs w:val="27"/>
+          <w:shd w:val="clear" w:color="auto" w:fill="FFFFFF"/>
+        </w:rPr>
+        <w:t>ter</w:t>
       </w:r>
     </w:p>
     <w:p>
@@ -9302,7 +9359,7 @@
                                   </w14:gradFill>
                                 </w14:textFill>
                               </w:rPr>
-                              <w:t xml:space="preserve">          </w:t>
+                              <w:t xml:space="preserve">           </w:t>
                             </w:r>
                             <w:r>
                               <w:rPr>
@@ -9337,7 +9394,7 @@
                                   </w14:gradFill>
                                 </w14:textFill>
                               </w:rPr>
-                              <w:t xml:space="preserve"> </w:t>
+                              <w:t>Java8 (With lam</w:t>
                             </w:r>
                             <w:r>
                               <w:rPr>
@@ -9372,7 +9429,7 @@
                                   </w14:gradFill>
                                 </w14:textFill>
                               </w:rPr>
-                              <w:t>Java8 (With lam</w:t>
+                              <w:t>b</w:t>
                             </w:r>
                             <w:r>
                               <w:rPr>
@@ -9407,7 +9464,7 @@
                                   </w14:gradFill>
                                 </w14:textFill>
                               </w:rPr>
-                              <w:t>b</w:t>
+                              <w:t>da</w:t>
                             </w:r>
                             <w:r>
                               <w:rPr>
@@ -9442,7 +9499,7 @@
                                   </w14:gradFill>
                                 </w14:textFill>
                               </w:rPr>
-                              <w:t>da</w:t>
+                              <w:t xml:space="preserve"> &amp; other upgrads</w:t>
                             </w:r>
                             <w:r>
                               <w:rPr>
@@ -9477,41 +9534,6 @@
                                   </w14:gradFill>
                                 </w14:textFill>
                               </w:rPr>
-                              <w:t xml:space="preserve"> &amp; other upgrads</w:t>
-                            </w:r>
-                            <w:r>
-                              <w:rPr>
-                                <w:noProof/>
-                                <w:sz w:val="36"/>
-                                <w:szCs w:val="36"/>
-                                <w14:reflection w14:blurRad="6350" w14:stA="53000" w14:stPos="0" w14:endA="300" w14:endPos="35500" w14:dist="0" w14:dir="5400000" w14:fadeDir="5400000" w14:sx="100000" w14:sy="-90000" w14:kx="0" w14:ky="0" w14:algn="bl"/>
-                                <w14:textOutline w14:w="0" w14:cap="flat" w14:cmpd="sng" w14:algn="ctr">
-                                  <w14:noFill/>
-                                  <w14:prstDash w14:val="solid"/>
-                                  <w14:round/>
-                                </w14:textOutline>
-                                <w14:textFill>
-                                  <w14:gradFill>
-                                    <w14:gsLst>
-                                      <w14:gs w14:pos="0">
-                                        <w14:schemeClr w14:val="accent5">
-                                          <w14:lumMod w14:val="50000"/>
-                                        </w14:schemeClr>
-                                      </w14:gs>
-                                      <w14:gs w14:pos="50000">
-                                        <w14:schemeClr w14:val="accent5"/>
-                                      </w14:gs>
-                                      <w14:gs w14:pos="100000">
-                                        <w14:schemeClr w14:val="accent5">
-                                          <w14:lumMod w14:val="60000"/>
-                                          <w14:lumOff w14:val="40000"/>
-                                        </w14:schemeClr>
-                                      </w14:gs>
-                                    </w14:gsLst>
-                                    <w14:lin w14:ang="5400000" w14:scaled="0"/>
-                                  </w14:gradFill>
-                                </w14:textFill>
-                              </w:rPr>
                               <w:t>)</w:t>
                             </w:r>
                           </w:p>
@@ -9542,7 +9564,6 @@
                 <v:path gradientshapeok="t" o:connecttype="rect"/>
               </v:shapetype>
               <v:shape id="Text Box 1" o:spid="_x0000_s1030" type="#_x0000_t202" style="position:absolute;margin-left:54.8pt;margin-top:13pt;width:478.05pt;height:58.55pt;z-index:251668480;visibility:visible;mso-wrap-style:square;mso-width-percent:0;mso-height-percent:0;mso-wrap-distance-left:9pt;mso-wrap-distance-top:0;mso-wrap-distance-right:9pt;mso-wrap-distance-bottom:0;mso-position-horizontal:absolute;mso-position-horizontal-relative:margin;mso-position-vertical:absolute;mso-position-vertical-relative:text;mso-width-percent:0;mso-height-percent:0;mso-width-relative:margin;mso-height-relative:margin;v-text-anchor:top" o:gfxdata="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" filled="f" stroked="f">
-                <v:fill o:detectmouseclick="t"/>
                 <v:textbox>
                   <w:txbxContent>
                     <w:p>
@@ -9719,42 +9740,7 @@
                             </w14:gradFill>
                           </w14:textFill>
                         </w:rPr>
-                        <w:t xml:space="preserve">          </w:t>
-                      </w:r>
-                      <w:r>
-                        <w:rPr>
-                          <w:noProof/>
-                          <w:sz w:val="36"/>
-                          <w:szCs w:val="36"/>
-                          <w14:reflection w14:blurRad="6350" w14:stA="53000" w14:stPos="0" w14:endA="300" w14:endPos="35500" w14:dist="0" w14:dir="5400000" w14:fadeDir="5400000" w14:sx="100000" w14:sy="-90000" w14:kx="0" w14:ky="0" w14:algn="bl"/>
-                          <w14:textOutline w14:w="0" w14:cap="flat" w14:cmpd="sng" w14:algn="ctr">
-                            <w14:noFill/>
-                            <w14:prstDash w14:val="solid"/>
-                            <w14:round/>
-                          </w14:textOutline>
-                          <w14:textFill>
-                            <w14:gradFill>
-                              <w14:gsLst>
-                                <w14:gs w14:pos="0">
-                                  <w14:schemeClr w14:val="accent5">
-                                    <w14:lumMod w14:val="50000"/>
-                                  </w14:schemeClr>
-                                </w14:gs>
-                                <w14:gs w14:pos="50000">
-                                  <w14:schemeClr w14:val="accent5"/>
-                                </w14:gs>
-                                <w14:gs w14:pos="100000">
-                                  <w14:schemeClr w14:val="accent5">
-                                    <w14:lumMod w14:val="60000"/>
-                                    <w14:lumOff w14:val="40000"/>
-                                  </w14:schemeClr>
-                                </w14:gs>
-                              </w14:gsLst>
-                              <w14:lin w14:ang="5400000" w14:scaled="0"/>
-                            </w14:gradFill>
-                          </w14:textFill>
-                        </w:rPr>
-                        <w:t xml:space="preserve"> </w:t>
+                        <w:t xml:space="preserve">           </w:t>
                       </w:r>
                       <w:r>
                         <w:rPr>
@@ -10356,7 +10342,7 @@
         <v:path o:extrusionok="f" gradientshapeok="t" o:connecttype="rect"/>
         <o:lock v:ext="edit" aspectratio="t"/>
       </v:shapetype>
-      <v:shape id="_x0000_i1062" type="#_x0000_t75" style="width:11.3pt;height:11.3pt" o:bullet="t">
+      <v:shape id="_x0000_i1027" type="#_x0000_t75" style="width:11.55pt;height:11.55pt" o:bullet="t">
         <v:imagedata r:id="rId1" o:title="msoC5F6"/>
       </v:shape>
     </w:pict>
@@ -11564,7 +11550,7 @@
 </file>
 
 <file path=customXml/itemProps1.xml><?xml version="1.0" encoding="utf-8"?>
-<ds:datastoreItem xmlns:ds="http://schemas.openxmlformats.org/officeDocument/2006/customXml" ds:itemID="{BAF7D7EC-CBC8-4E83-9D29-FD2E847BDCD2}">
+<ds:datastoreItem xmlns:ds="http://schemas.openxmlformats.org/officeDocument/2006/customXml" ds:itemID="{265CE039-48C7-4CD0-9514-C66D4F48660A}">
   <ds:schemaRefs>
     <ds:schemaRef ds:uri="http://schemas.openxmlformats.org/officeDocument/2006/bibliography"/>
   </ds:schemaRefs>

</xml_diff>